<commit_message>
Asseessment document for the group version 1
</commit_message>
<xml_diff>
--- a/files/180214honeyjar-contract-draft.docx
+++ b/files/180214honeyjar-contract-draft.docx
@@ -1,6 +1,6 @@
 
 <file path=word/document.xml><?xml version="1.0" encoding="utf-8"?>
-<w:document xmlns:wpc="http://schemas.microsoft.com/office/word/2010/wordprocessingCanvas" xmlns:mo="http://schemas.microsoft.com/office/mac/office/2008/main" xmlns:mc="http://schemas.openxmlformats.org/markup-compatibility/2006" xmlns:mv="urn:schemas-microsoft-com:mac:vml" xmlns:o="urn:schemas-microsoft-com:office:office" xmlns:r="http://schemas.openxmlformats.org/officeDocument/2006/relationships" xmlns:m="http://schemas.openxmlformats.org/officeDocument/2006/math" xmlns:v="urn:schemas-microsoft-com:vml" xmlns:wp14="http://schemas.microsoft.com/office/word/2010/wordprocessingDrawing" xmlns:wp="http://schemas.openxmlformats.org/drawingml/2006/wordprocessingDrawing" xmlns:w10="urn:schemas-microsoft-com:office:word" xmlns:w="http://schemas.openxmlformats.org/wordprocessingml/2006/main" xmlns:w14="http://schemas.microsoft.com/office/word/2010/wordml" xmlns:w15="http://schemas.microsoft.com/office/word/2012/wordml" xmlns:wpg="http://schemas.microsoft.com/office/word/2010/wordprocessingGroup" xmlns:wpi="http://schemas.microsoft.com/office/word/2010/wordprocessingInk" xmlns:wne="http://schemas.microsoft.com/office/word/2006/wordml" xmlns:wps="http://schemas.microsoft.com/office/word/2010/wordprocessingShape" mc:Ignorable="w14 w15 wp14">
+<w:document xmlns:wpc="http://schemas.microsoft.com/office/word/2010/wordprocessingCanvas" xmlns:mc="http://schemas.openxmlformats.org/markup-compatibility/2006" xmlns:o="urn:schemas-microsoft-com:office:office" xmlns:r="http://schemas.openxmlformats.org/officeDocument/2006/relationships" xmlns:m="http://schemas.openxmlformats.org/officeDocument/2006/math" xmlns:v="urn:schemas-microsoft-com:vml" xmlns:wp14="http://schemas.microsoft.com/office/word/2010/wordprocessingDrawing" xmlns:wp="http://schemas.openxmlformats.org/drawingml/2006/wordprocessingDrawing" xmlns:w10="urn:schemas-microsoft-com:office:word" xmlns:w="http://schemas.openxmlformats.org/wordprocessingml/2006/main" xmlns:w14="http://schemas.microsoft.com/office/word/2010/wordml" xmlns:w15="http://schemas.microsoft.com/office/word/2012/wordml" xmlns:wpg="http://schemas.microsoft.com/office/word/2010/wordprocessingGroup" xmlns:wpi="http://schemas.microsoft.com/office/word/2010/wordprocessingInk" xmlns:wne="http://schemas.microsoft.com/office/word/2006/wordml" xmlns:wps="http://schemas.microsoft.com/office/word/2010/wordprocessingShape" mc:Ignorable="w14 w15 wp14">
   <w:body>
     <w:p>
       <w:pPr>
@@ -18,13 +18,27 @@
         <w:rPr>
           <w:lang w:val="en-US"/>
         </w:rPr>
-        <w:t>M e</w:t>
-      </w:r>
-      <w:r>
-        <w:rPr>
-          <w:lang w:val="en-US"/>
-        </w:rPr>
-        <w:t>(CET +1)</w:t>
+        <w:t xml:space="preserve">M </w:t>
+      </w:r>
+      <w:proofErr w:type="gramStart"/>
+      <w:r>
+        <w:rPr>
+          <w:lang w:val="en-US"/>
+        </w:rPr>
+        <w:t>e</w:t>
+      </w:r>
+      <w:r>
+        <w:rPr>
+          <w:lang w:val="en-US"/>
+        </w:rPr>
+        <w:t>(</w:t>
+      </w:r>
+      <w:proofErr w:type="gramEnd"/>
+      <w:r>
+        <w:rPr>
+          <w:lang w:val="en-US"/>
+        </w:rPr>
+        <w:t>CET +1)</w:t>
       </w:r>
       <w:r>
         <w:rPr>
@@ -58,31 +72,53 @@
           <w:lang w:val="en-US"/>
         </w:rPr>
       </w:pPr>
-      <w:r>
-        <w:rPr>
-          <w:lang w:val="en-US"/>
-        </w:rPr>
-        <w:t>Can’t make an appointment? Just let each other know.</w:t>
-      </w:r>
-    </w:p>
-    <w:p>
-      <w:pPr>
-        <w:rPr>
-          <w:lang w:val="en-US"/>
-        </w:rPr>
-      </w:pPr>
-    </w:p>
-    <w:p>
-      <w:pPr>
-        <w:rPr>
-          <w:lang w:val="en-US"/>
-        </w:rPr>
-      </w:pPr>
-      <w:r>
-        <w:rPr>
-          <w:lang w:val="en-US"/>
-        </w:rPr>
-        <w:t>Be flexible. Let’s add things along the way.</w:t>
+      <w:proofErr w:type="gramStart"/>
+      <w:r>
+        <w:rPr>
+          <w:lang w:val="en-US"/>
+        </w:rPr>
+        <w:t>Can’t</w:t>
+      </w:r>
+      <w:proofErr w:type="gramEnd"/>
+      <w:r>
+        <w:rPr>
+          <w:lang w:val="en-US"/>
+        </w:rPr>
+        <w:t xml:space="preserve"> make an appointment? Just let each other know.</w:t>
+      </w:r>
+    </w:p>
+    <w:p>
+      <w:pPr>
+        <w:rPr>
+          <w:lang w:val="en-US"/>
+        </w:rPr>
+      </w:pPr>
+    </w:p>
+    <w:p>
+      <w:pPr>
+        <w:rPr>
+          <w:lang w:val="en-US"/>
+        </w:rPr>
+      </w:pPr>
+      <w:r>
+        <w:rPr>
+          <w:lang w:val="en-US"/>
+        </w:rPr>
+        <w:t xml:space="preserve">Be flexible. </w:t>
+      </w:r>
+      <w:proofErr w:type="gramStart"/>
+      <w:r>
+        <w:rPr>
+          <w:lang w:val="en-US"/>
+        </w:rPr>
+        <w:t>Let’s</w:t>
+      </w:r>
+      <w:proofErr w:type="gramEnd"/>
+      <w:r>
+        <w:rPr>
+          <w:lang w:val="en-US"/>
+        </w:rPr>
+        <w:t xml:space="preserve"> add things along the way.</w:t>
       </w:r>
     </w:p>
     <w:p>
@@ -156,37 +192,95 @@
           <w:lang w:val="en-US"/>
         </w:rPr>
       </w:pPr>
-      <w:r>
-        <w:rPr>
-          <w:lang w:val="en-US"/>
-        </w:rPr>
-        <w:t>48 hrs before virtual meeting input, Alex has a deadline 24 hrs before the meeting to create the agenda. Project members are encouraged to activ</w:t>
-      </w:r>
-      <w:r>
-        <w:rPr>
-          <w:lang w:val="en-US"/>
-        </w:rPr>
-        <w:t>ely read this document.</w:t>
-      </w:r>
-    </w:p>
-    <w:p>
-      <w:pPr>
-        <w:rPr>
-          <w:lang w:val="en-US"/>
-        </w:rPr>
-      </w:pPr>
-    </w:p>
-    <w:p>
-      <w:pPr>
-        <w:rPr>
-          <w:lang w:val="en-US"/>
-        </w:rPr>
-      </w:pPr>
-      <w:r>
-        <w:rPr>
-          <w:lang w:val="en-US"/>
-        </w:rPr>
-        <w:t xml:space="preserve">Morcel will review this agenda before the virtual meeting. </w:t>
+      <w:proofErr w:type="gramStart"/>
+      <w:r>
+        <w:rPr>
+          <w:lang w:val="en-US"/>
+        </w:rPr>
+        <w:t>48</w:t>
+      </w:r>
+      <w:proofErr w:type="gramEnd"/>
+      <w:r>
+        <w:rPr>
+          <w:lang w:val="en-US"/>
+        </w:rPr>
+        <w:t xml:space="preserve"> </w:t>
+      </w:r>
+      <w:proofErr w:type="spellStart"/>
+      <w:r>
+        <w:rPr>
+          <w:lang w:val="en-US"/>
+        </w:rPr>
+        <w:t>hrs</w:t>
+      </w:r>
+      <w:proofErr w:type="spellEnd"/>
+      <w:r>
+        <w:rPr>
+          <w:lang w:val="en-US"/>
+        </w:rPr>
+        <w:t xml:space="preserve"> before virtual meeting input, Alex has a deadline 24 </w:t>
+      </w:r>
+      <w:proofErr w:type="spellStart"/>
+      <w:r>
+        <w:rPr>
+          <w:lang w:val="en-US"/>
+        </w:rPr>
+        <w:t>hrs</w:t>
+      </w:r>
+      <w:proofErr w:type="spellEnd"/>
+      <w:r>
+        <w:rPr>
+          <w:lang w:val="en-US"/>
+        </w:rPr>
+        <w:t xml:space="preserve"> before the meeting to create the agenda. Project members are encouraged </w:t>
+      </w:r>
+      <w:proofErr w:type="gramStart"/>
+      <w:r>
+        <w:rPr>
+          <w:lang w:val="en-US"/>
+        </w:rPr>
+        <w:t>to activ</w:t>
+      </w:r>
+      <w:r>
+        <w:rPr>
+          <w:lang w:val="en-US"/>
+        </w:rPr>
+        <w:t>ely read</w:t>
+      </w:r>
+      <w:proofErr w:type="gramEnd"/>
+      <w:r>
+        <w:rPr>
+          <w:lang w:val="en-US"/>
+        </w:rPr>
+        <w:t xml:space="preserve"> this document.</w:t>
+      </w:r>
+    </w:p>
+    <w:p>
+      <w:pPr>
+        <w:rPr>
+          <w:lang w:val="en-US"/>
+        </w:rPr>
+      </w:pPr>
+    </w:p>
+    <w:p>
+      <w:pPr>
+        <w:rPr>
+          <w:lang w:val="en-US"/>
+        </w:rPr>
+      </w:pPr>
+      <w:proofErr w:type="spellStart"/>
+      <w:r>
+        <w:rPr>
+          <w:lang w:val="en-US"/>
+        </w:rPr>
+        <w:t>Morcel</w:t>
+      </w:r>
+      <w:proofErr w:type="spellEnd"/>
+      <w:r>
+        <w:rPr>
+          <w:lang w:val="en-US"/>
+        </w:rPr>
+        <w:t xml:space="preserve"> will review this agenda before the virtual meeting. </w:t>
       </w:r>
     </w:p>
     <w:p>
@@ -212,7 +306,21 @@
         <w:rPr>
           <w:lang w:val="en-US"/>
         </w:rPr>
-        <w:t xml:space="preserve"> Don’t interrupt </w:t>
+        <w:t xml:space="preserve"> </w:t>
+      </w:r>
+      <w:proofErr w:type="gramStart"/>
+      <w:r>
+        <w:rPr>
+          <w:lang w:val="en-US"/>
+        </w:rPr>
+        <w:t>Don’t</w:t>
+      </w:r>
+      <w:proofErr w:type="gramEnd"/>
+      <w:r>
+        <w:rPr>
+          <w:lang w:val="en-US"/>
+        </w:rPr>
+        <w:t xml:space="preserve"> interrupt </w:t>
       </w:r>
       <w:r>
         <w:rPr>
@@ -224,7 +332,21 @@
         <w:rPr>
           <w:lang w:val="en-US"/>
         </w:rPr>
-        <w:t>. One meeting leader will be appointed by rotation.</w:t>
+        <w:t xml:space="preserve">. One meeting leader </w:t>
+      </w:r>
+      <w:proofErr w:type="gramStart"/>
+      <w:r>
+        <w:rPr>
+          <w:lang w:val="en-US"/>
+        </w:rPr>
+        <w:t>will be appointed</w:t>
+      </w:r>
+      <w:proofErr w:type="gramEnd"/>
+      <w:r>
+        <w:rPr>
+          <w:lang w:val="en-US"/>
+        </w:rPr>
+        <w:t xml:space="preserve"> by rotation.</w:t>
       </w:r>
     </w:p>
     <w:p>
@@ -310,37 +432,55 @@
         <w:rPr>
           <w:lang w:val="en-US"/>
         </w:rPr>
-        <w:t>Use a format in the pre meeting notes with the subjects to note if any progress has been made.</w:t>
-      </w:r>
-    </w:p>
-    <w:p>
-      <w:pPr>
-        <w:rPr>
-          <w:lang w:val="en-US"/>
-        </w:rPr>
-      </w:pPr>
-    </w:p>
-    <w:p>
-      <w:pPr>
-        <w:rPr>
-          <w:lang w:val="en-US"/>
-        </w:rPr>
-      </w:pPr>
-      <w:r>
-        <w:rPr>
-          <w:lang w:val="en-US"/>
-        </w:rPr>
-        <w:t xml:space="preserve">A pre meeting note </w:t>
-      </w:r>
+        <w:t xml:space="preserve">Use a format in the pre meeting notes with the subjects to note if any progress </w:t>
+      </w:r>
+      <w:proofErr w:type="gramStart"/>
+      <w:r>
+        <w:rPr>
+          <w:lang w:val="en-US"/>
+        </w:rPr>
+        <w:t>has been made</w:t>
+      </w:r>
+      <w:proofErr w:type="gramEnd"/>
+      <w:r>
+        <w:rPr>
+          <w:lang w:val="en-US"/>
+        </w:rPr>
+        <w:t>.</w:t>
+      </w:r>
+    </w:p>
+    <w:p>
+      <w:pPr>
+        <w:rPr>
+          <w:lang w:val="en-US"/>
+        </w:rPr>
+      </w:pPr>
+    </w:p>
+    <w:p>
+      <w:pPr>
+        <w:rPr>
+          <w:lang w:val="en-US"/>
+        </w:rPr>
+      </w:pPr>
       <w:bookmarkStart w:id="0" w:name="_GoBack"/>
-      <w:bookmarkEnd w:id="0"/>
-      <w:r>
-        <w:rPr>
-          <w:lang w:val="en-US"/>
-        </w:rPr>
-        <w:t>format ready of thursday</w:t>
-      </w:r>
-    </w:p>
+      <w:r>
+        <w:rPr>
+          <w:lang w:val="en-US"/>
+        </w:rPr>
+        <w:t xml:space="preserve">A pre meeting note format ready of </w:t>
+      </w:r>
+      <w:proofErr w:type="spellStart"/>
+      <w:proofErr w:type="gramStart"/>
+      <w:r>
+        <w:rPr>
+          <w:lang w:val="en-US"/>
+        </w:rPr>
+        <w:t>thursday</w:t>
+      </w:r>
+      <w:proofErr w:type="spellEnd"/>
+      <w:proofErr w:type="gramEnd"/>
+    </w:p>
+    <w:bookmarkEnd w:id="0"/>
     <w:p>
       <w:pPr>
         <w:rPr>
@@ -371,7 +511,7 @@
     </w:rPrDefault>
     <w:pPrDefault/>
   </w:docDefaults>
-  <w:latentStyles w:defLockedState="0" w:defUIPriority="99" w:defSemiHidden="0" w:defUnhideWhenUsed="0" w:defQFormat="0" w:count="382">
+  <w:latentStyles w:defLockedState="0" w:defUIPriority="99" w:defSemiHidden="0" w:defUnhideWhenUsed="0" w:defQFormat="0" w:count="371">
     <w:lsdException w:name="Normal" w:uiPriority="0" w:qFormat="1"/>
     <w:lsdException w:name="heading 1" w:uiPriority="9" w:qFormat="1"/>
     <w:lsdException w:name="heading 2" w:semiHidden="1" w:uiPriority="9" w:unhideWhenUsed="1" w:qFormat="1"/>
@@ -528,15 +668,6 @@
     <w:lsdException w:name="Balloon Text" w:semiHidden="1" w:unhideWhenUsed="1"/>
     <w:lsdException w:name="Table Grid" w:uiPriority="39"/>
     <w:lsdException w:name="Table Theme" w:semiHidden="1" w:unhideWhenUsed="1"/>
-    <w:lsdException w:name="Note Level 1" w:semiHidden="1" w:unhideWhenUsed="1"/>
-    <w:lsdException w:name="Note Level 2" w:semiHidden="1" w:unhideWhenUsed="1"/>
-    <w:lsdException w:name="Note Level 3" w:semiHidden="1" w:unhideWhenUsed="1"/>
-    <w:lsdException w:name="Note Level 4" w:semiHidden="1" w:unhideWhenUsed="1"/>
-    <w:lsdException w:name="Note Level 5" w:semiHidden="1" w:unhideWhenUsed="1"/>
-    <w:lsdException w:name="Note Level 6" w:semiHidden="1" w:unhideWhenUsed="1"/>
-    <w:lsdException w:name="Note Level 7" w:semiHidden="1" w:unhideWhenUsed="1"/>
-    <w:lsdException w:name="Note Level 8" w:semiHidden="1" w:unhideWhenUsed="1"/>
-    <w:lsdException w:name="Note Level 9" w:semiHidden="1" w:unhideWhenUsed="1"/>
     <w:lsdException w:name="Placeholder Text" w:semiHidden="1"/>
     <w:lsdException w:name="No Spacing" w:uiPriority="1" w:qFormat="1"/>
     <w:lsdException w:name="Light Shading" w:uiPriority="60"/>
@@ -752,8 +883,6 @@
     <w:lsdException w:name="List Table 5 Dark Accent 6" w:uiPriority="50"/>
     <w:lsdException w:name="List Table 6 Colorful Accent 6" w:uiPriority="51"/>
     <w:lsdException w:name="List Table 7 Colorful Accent 6" w:uiPriority="52"/>
-    <w:lsdException w:name="Mention" w:semiHidden="1" w:unhideWhenUsed="1"/>
-    <w:lsdException w:name="Smart Hyperlink" w:semiHidden="1" w:unhideWhenUsed="1"/>
   </w:latentStyles>
   <w:style w:type="paragraph" w:default="1" w:styleId="Normal">
     <w:name w:val="Normal"/>

</xml_diff>